<commit_message>
Ajout de structures de donnees et de fonctions pour sauvegarder les etats intermediaires
</commit_message>
<xml_diff>
--- a/Parallélisation en temps.docx
+++ b/Parallélisation en temps.docx
@@ -323,8 +323,6 @@
       <w:r>
         <w:t>Ajout d’une fonction WriteState2 pour écrire l’état en précisant le nom du fichier</w:t>
       </w:r>
-      <w:bookmarkStart w:id="0" w:name="_GoBack"/>
-      <w:bookmarkEnd w:id="0"/>
     </w:p>
     <w:p/>
     <w:p>
@@ -349,8 +347,31 @@
         </w:numPr>
       </w:pPr>
       <w:r>
-        <w:t>Faire la première passe en ne changeant que les paramètres nécessaires (lineaire, deform, Dphi ?)</w:t>
-      </w:r>
+        <w:t>Tout mettre dans une fonction</w:t>
+      </w:r>
+    </w:p>
+    <w:p>
+      <w:pPr>
+        <w:pStyle w:val="Paragraphedeliste"/>
+        <w:numPr>
+          <w:ilvl w:val="0"/>
+          <w:numId w:val="1"/>
+        </w:numPr>
+      </w:pPr>
+      <w:r>
+        <w:t>Ajouter une interpolation</w:t>
+      </w:r>
+    </w:p>
+    <w:p>
+      <w:pPr>
+        <w:pStyle w:val="Paragraphedeliste"/>
+        <w:numPr>
+          <w:ilvl w:val="0"/>
+          <w:numId w:val="1"/>
+        </w:numPr>
+      </w:pPr>
+      <w:bookmarkStart w:id="0" w:name="_GoBack"/>
+      <w:bookmarkEnd w:id="0"/>
     </w:p>
     <w:sectPr>
       <w:pgSz w:w="11906" w:h="16838"/>

</xml_diff>

<commit_message>
Amelioration du lineaire avec le calcul des inverses des matrices du BVP et le calcul des gradients surfaciques sans bsplines
</commit_message>
<xml_diff>
--- a/Parallélisation en temps.docx
+++ b/Parallélisation en temps.docx
@@ -5,13 +5,8 @@
     <w:p/>
     <w:p/>
     <w:p>
-      <w:proofErr w:type="spellStart"/>
-      <w:r>
-        <w:t>Parallélisation</w:t>
-      </w:r>
-      <w:proofErr w:type="spellEnd"/>
-      <w:r>
-        <w:t xml:space="preserve"> en temps</w:t>
+      <w:r>
+        <w:t>Parallélisation en temps</w:t>
       </w:r>
     </w:p>
     <w:p/>
@@ -585,49 +580,47 @@
       <w:r>
         <w:t xml:space="preserve"> pour le premier passage grossier</w:t>
       </w:r>
+      <w:bookmarkStart w:id="0" w:name="_GoBack"/>
+      <w:bookmarkEnd w:id="0"/>
+    </w:p>
+    <w:p/>
+    <w:p>
+      <w:r>
+        <w:t>28 Aout 2018</w:t>
+      </w:r>
+    </w:p>
+    <w:p/>
+    <w:p>
+      <w:pPr>
+        <w:pStyle w:val="Paragraphedeliste"/>
+        <w:numPr>
+          <w:ilvl w:val="0"/>
+          <w:numId w:val="1"/>
+        </w:numPr>
+      </w:pPr>
+      <w:r>
+        <w:t xml:space="preserve">Bug : </w:t>
+      </w:r>
+      <w:proofErr w:type="spellStart"/>
+      <w:r>
+        <w:t>DeformMesh</w:t>
+      </w:r>
+      <w:proofErr w:type="spellEnd"/>
+      <w:r>
+        <w:t xml:space="preserve">, mis à </w:t>
+      </w:r>
+      <w:proofErr w:type="spellStart"/>
+      <w:r>
+        <w:t>True</w:t>
+      </w:r>
+      <w:proofErr w:type="spellEnd"/>
+      <w:r>
+        <w:t xml:space="preserve"> lors du passage fin et ça ne plaît pas trop…</w:t>
+      </w:r>
     </w:p>
     <w:p/>
     <w:p/>
     <w:p/>
-    <w:p>
-      <w:r>
-        <w:t>28 Aout 2018</w:t>
-      </w:r>
-    </w:p>
-    <w:p/>
-    <w:p>
-      <w:pPr>
-        <w:pStyle w:val="Paragraphedeliste"/>
-        <w:numPr>
-          <w:ilvl w:val="0"/>
-          <w:numId w:val="1"/>
-        </w:numPr>
-      </w:pPr>
-      <w:r>
-        <w:t xml:space="preserve">Bug : </w:t>
-      </w:r>
-      <w:proofErr w:type="spellStart"/>
-      <w:r>
-        <w:t>DeformMesh</w:t>
-      </w:r>
-      <w:proofErr w:type="spellEnd"/>
-      <w:r>
-        <w:t xml:space="preserve">, mis à </w:t>
-      </w:r>
-      <w:proofErr w:type="spellStart"/>
-      <w:r>
-        <w:t>True</w:t>
-      </w:r>
-      <w:proofErr w:type="spellEnd"/>
-      <w:r>
-        <w:t xml:space="preserve"> lors du passage fin</w:t>
-      </w:r>
-      <w:bookmarkStart w:id="0" w:name="_GoBack"/>
-      <w:bookmarkEnd w:id="0"/>
-      <w:r>
-        <w:t xml:space="preserve"> et ça ne plaît pas trop…</w:t>
-      </w:r>
-    </w:p>
     <w:p/>
     <w:p/>
     <w:sectPr>

</xml_diff>